<commit_message>
Backup Docs attestations modifiées
</commit_message>
<xml_diff>
--- a/src/main/resources/static/Attestaion_de_Titularisation.docx
+++ b/src/main/resources/static/Attestaion_de_Titularisation.docx
@@ -233,6 +233,45 @@
     </w:p>
     <w:p>
       <w:pPr>
+        <w:pStyle w:val="Default"/>
+        <w:jc w:val="center"/>
+        <w:rPr>
+          <w:b/>
+          <w:bCs/>
+        </w:rPr>
+      </w:pPr>
+      <w:bookmarkStart w:id="0" w:name="_Hlk148392982"/>
+      <w:proofErr w:type="spellStart"/>
+      <w:proofErr w:type="gramStart"/>
+      <w:r>
+        <w:rPr>
+          <w:b/>
+          <w:bCs/>
+        </w:rPr>
+        <w:t>civility</w:t>
+      </w:r>
+      <w:bookmarkEnd w:id="0"/>
+      <w:proofErr w:type="spellEnd"/>
+      <w:proofErr w:type="gramEnd"/>
+      <w:r>
+        <w:rPr>
+          <w:b/>
+          <w:bCs/>
+        </w:rPr>
+        <w:t xml:space="preserve"> </w:t>
+      </w:r>
+      <w:proofErr w:type="spellStart"/>
+      <w:r>
+        <w:rPr>
+          <w:b/>
+          <w:bCs/>
+        </w:rPr>
+        <w:t>employeeName</w:t>
+      </w:r>
+      <w:proofErr w:type="spellEnd"/>
+    </w:p>
+    <w:p>
+      <w:pPr>
         <w:spacing w:line="280" w:lineRule="atLeast"/>
         <w:jc w:val="center"/>
         <w:rPr>
@@ -242,55 +281,9 @@
           <w:noProof/>
           <w:sz w:val="24"/>
           <w:szCs w:val="24"/>
-          <w:lang w:val="en-US"/>
-        </w:rPr>
-      </w:pPr>
-      <w:r>
-        <w:rPr>
-          <w:rFonts w:ascii="Arial" w:hAnsi="Arial" w:cs="Arial"/>
-          <w:b/>
-          <w:bCs/>
-          <w:noProof/>
-          <w:sz w:val="24"/>
-          <w:szCs w:val="24"/>
-          <w:lang w:val="en-US"/>
-        </w:rPr>
-        <w:t>M.</w:t>
-      </w:r>
-      <w:r>
-        <w:rPr>
-          <w:rFonts w:ascii="Arial" w:hAnsi="Arial" w:cs="Arial"/>
-          <w:b/>
-          <w:bCs/>
-          <w:noProof/>
-          <w:sz w:val="24"/>
-          <w:szCs w:val="24"/>
-          <w:lang w:val="en-US"/>
-        </w:rPr>
-        <w:t>Mme</w:t>
-      </w:r>
-      <w:r>
-        <w:rPr>
-          <w:b/>
-          <w:bCs/>
-          <w:lang w:val="en-US"/>
-        </w:rPr>
-        <w:t xml:space="preserve"> </w:t>
-      </w:r>
-      <w:bookmarkStart w:id="0" w:name="_Hlk147754930"/>
-      <w:r>
-        <w:rPr>
-          <w:rFonts w:ascii="Arial" w:hAnsi="Arial" w:cs="Arial"/>
-          <w:b/>
-          <w:bCs/>
-          <w:noProof/>
-          <w:sz w:val="24"/>
-          <w:szCs w:val="24"/>
-          <w:lang w:val="en-US"/>
-        </w:rPr>
-        <w:t>employeeName</w:t>
-      </w:r>
-      <w:bookmarkEnd w:id="0"/>
+          <w:lang w:val="fr-FR"/>
+        </w:rPr>
+      </w:pPr>
     </w:p>
     <w:p>
       <w:pPr>
@@ -300,21 +293,6 @@
           <w:rFonts w:ascii="Arial" w:hAnsi="Arial" w:cs="Arial"/>
           <w:b/>
           <w:bCs/>
-          <w:noProof/>
-          <w:sz w:val="24"/>
-          <w:szCs w:val="24"/>
-          <w:lang w:val="en-US"/>
-        </w:rPr>
-      </w:pPr>
-    </w:p>
-    <w:p>
-      <w:pPr>
-        <w:spacing w:line="280" w:lineRule="atLeast"/>
-        <w:jc w:val="center"/>
-        <w:rPr>
-          <w:rFonts w:ascii="Arial" w:hAnsi="Arial" w:cs="Arial"/>
-          <w:b/>
-          <w:bCs/>
           <w:sz w:val="24"/>
           <w:szCs w:val="24"/>
           <w:lang w:val="en-US"/>
@@ -445,48 +423,30 @@
         </w:rPr>
       </w:pPr>
       <w:proofErr w:type="spellStart"/>
-      <w:r>
-        <w:rPr>
-          <w:rFonts w:ascii="Arial" w:hAnsi="Arial" w:cs="Arial"/>
-          <w:b/>
-          <w:bCs/>
-          <w:sz w:val="24"/>
-          <w:szCs w:val="24"/>
-          <w:lang w:val="fr-FR"/>
-        </w:rPr>
-        <w:t>M</w:t>
-      </w:r>
-      <w:r>
-        <w:rPr>
-          <w:rFonts w:ascii="Arial" w:hAnsi="Arial" w:cs="Arial"/>
-          <w:b/>
-          <w:bCs/>
-          <w:sz w:val="24"/>
-          <w:szCs w:val="24"/>
-          <w:lang w:val="fr-FR"/>
-        </w:rPr>
-        <w:t>.</w:t>
-      </w:r>
-      <w:r>
-        <w:rPr>
-          <w:rFonts w:ascii="Arial" w:hAnsi="Arial" w:cs="Arial"/>
-          <w:b/>
-          <w:bCs/>
-          <w:sz w:val="24"/>
-          <w:szCs w:val="24"/>
-          <w:lang w:val="fr-FR"/>
-        </w:rPr>
-        <w:t>Mme</w:t>
+      <w:proofErr w:type="gramStart"/>
+      <w:r>
+        <w:rPr>
+          <w:rFonts w:ascii="Arial" w:hAnsi="Arial" w:cs="Arial"/>
+          <w:b/>
+          <w:bCs/>
+          <w:color w:val="000000"/>
+          <w:sz w:val="24"/>
+          <w:szCs w:val="24"/>
+          <w:lang w:val="fr-FR" w:eastAsia="fr-FR"/>
+        </w:rPr>
+        <w:t>civility</w:t>
       </w:r>
       <w:proofErr w:type="spellEnd"/>
-      <w:r>
-        <w:rPr>
-          <w:rFonts w:ascii="Arial" w:hAnsi="Arial" w:cs="Arial"/>
-          <w:b/>
-          <w:bCs/>
-          <w:sz w:val="24"/>
-          <w:szCs w:val="24"/>
-          <w:lang w:val="fr-FR"/>
+      <w:proofErr w:type="gramEnd"/>
+      <w:r>
+        <w:rPr>
+          <w:rFonts w:ascii="Arial" w:hAnsi="Arial" w:cs="Arial"/>
+          <w:b/>
+          <w:bCs/>
+          <w:color w:val="000000"/>
+          <w:sz w:val="24"/>
+          <w:szCs w:val="24"/>
+          <w:lang w:val="fr-FR" w:eastAsia="fr-FR"/>
         </w:rPr>
         <w:t xml:space="preserve"> </w:t>
       </w:r>
@@ -496,9 +456,10 @@
           <w:rFonts w:ascii="Arial" w:hAnsi="Arial" w:cs="Arial"/>
           <w:b/>
           <w:bCs/>
-          <w:sz w:val="24"/>
-          <w:szCs w:val="24"/>
-          <w:lang w:val="en-US"/>
+          <w:color w:val="000000"/>
+          <w:sz w:val="24"/>
+          <w:szCs w:val="24"/>
+          <w:lang w:val="fr-FR" w:eastAsia="fr-FR"/>
         </w:rPr>
         <w:t>employeeName</w:t>
       </w:r>
@@ -508,9 +469,10 @@
           <w:rFonts w:ascii="Arial" w:hAnsi="Arial" w:cs="Arial"/>
           <w:b/>
           <w:bCs/>
-          <w:sz w:val="24"/>
-          <w:szCs w:val="24"/>
-          <w:lang w:val="fr-FR"/>
+          <w:color w:val="000000"/>
+          <w:sz w:val="24"/>
+          <w:szCs w:val="24"/>
+          <w:lang w:val="fr-FR" w:eastAsia="fr-FR"/>
         </w:rPr>
         <w:t xml:space="preserve"> </w:t>
       </w:r>
@@ -717,7 +679,7 @@
           <w:szCs w:val="22"/>
           <w:lang w:val="fr-FR"/>
         </w:rPr>
-        <w:t>09/10/2023</w:t>
+        <w:t>17/10/2023</w:t>
       </w:r>
       <w:r>
         <w:rPr>
@@ -1722,6 +1684,7 @@
   <w:style w:type="character" w:default="1" w:styleId="DefaultParagraphFont">
     <w:name w:val="Default Paragraph Font"/>
     <w:uiPriority w:val="1"/>
+    <w:semiHidden/>
     <w:unhideWhenUsed/>
   </w:style>
   <w:style w:type="table" w:default="1" w:styleId="TableNormal">
@@ -1890,6 +1853,21 @@
       <w:b/>
       <w:bCs/>
       <w:lang w:val="it-IT" w:eastAsia="it-IT"/>
+    </w:rPr>
+  </w:style>
+  <w:style w:type="paragraph" w:customStyle="1" w:styleId="Default">
+    <w:name w:val="Default"/>
+    <w:rsid w:val="00E57EC0"/>
+    <w:pPr>
+      <w:autoSpaceDE w:val="0"/>
+      <w:autoSpaceDN w:val="0"/>
+      <w:adjustRightInd w:val="0"/>
+    </w:pPr>
+    <w:rPr>
+      <w:rFonts w:ascii="Arial" w:hAnsi="Arial" w:cs="Arial"/>
+      <w:color w:val="000000"/>
+      <w:sz w:val="24"/>
+      <w:szCs w:val="24"/>
     </w:rPr>
   </w:style>
 </w:styles>

</xml_diff>

<commit_message>
Commit Docs Attestations 18-10-2023 RWB
</commit_message>
<xml_diff>
--- a/src/main/resources/static/Attestaion_de_Titularisation.docx
+++ b/src/main/resources/static/Attestaion_de_Titularisation.docx
@@ -233,6 +233,45 @@
     </w:p>
     <w:p>
       <w:pPr>
+        <w:pStyle w:val="Default"/>
+        <w:jc w:val="center"/>
+        <w:rPr>
+          <w:b/>
+          <w:bCs/>
+        </w:rPr>
+      </w:pPr>
+      <w:bookmarkStart w:id="0" w:name="_Hlk148392982"/>
+      <w:proofErr w:type="spellStart"/>
+      <w:proofErr w:type="gramStart"/>
+      <w:r>
+        <w:rPr>
+          <w:b/>
+          <w:bCs/>
+        </w:rPr>
+        <w:t>civility</w:t>
+      </w:r>
+      <w:bookmarkEnd w:id="0"/>
+      <w:proofErr w:type="spellEnd"/>
+      <w:proofErr w:type="gramEnd"/>
+      <w:r>
+        <w:rPr>
+          <w:b/>
+          <w:bCs/>
+        </w:rPr>
+        <w:t xml:space="preserve"> </w:t>
+      </w:r>
+      <w:proofErr w:type="spellStart"/>
+      <w:r>
+        <w:rPr>
+          <w:b/>
+          <w:bCs/>
+        </w:rPr>
+        <w:t>employeeName</w:t>
+      </w:r>
+      <w:proofErr w:type="spellEnd"/>
+    </w:p>
+    <w:p>
+      <w:pPr>
         <w:spacing w:line="280" w:lineRule="atLeast"/>
         <w:jc w:val="center"/>
         <w:rPr>
@@ -242,55 +281,9 @@
           <w:noProof/>
           <w:sz w:val="24"/>
           <w:szCs w:val="24"/>
-          <w:lang w:val="en-US"/>
-        </w:rPr>
-      </w:pPr>
-      <w:r>
-        <w:rPr>
-          <w:rFonts w:ascii="Arial" w:hAnsi="Arial" w:cs="Arial"/>
-          <w:b/>
-          <w:bCs/>
-          <w:noProof/>
-          <w:sz w:val="24"/>
-          <w:szCs w:val="24"/>
-          <w:lang w:val="en-US"/>
-        </w:rPr>
-        <w:t>M.</w:t>
-      </w:r>
-      <w:r>
-        <w:rPr>
-          <w:rFonts w:ascii="Arial" w:hAnsi="Arial" w:cs="Arial"/>
-          <w:b/>
-          <w:bCs/>
-          <w:noProof/>
-          <w:sz w:val="24"/>
-          <w:szCs w:val="24"/>
-          <w:lang w:val="en-US"/>
-        </w:rPr>
-        <w:t>Mme</w:t>
-      </w:r>
-      <w:r>
-        <w:rPr>
-          <w:b/>
-          <w:bCs/>
-          <w:lang w:val="en-US"/>
-        </w:rPr>
-        <w:t xml:space="preserve"> </w:t>
-      </w:r>
-      <w:bookmarkStart w:id="0" w:name="_Hlk147754930"/>
-      <w:r>
-        <w:rPr>
-          <w:rFonts w:ascii="Arial" w:hAnsi="Arial" w:cs="Arial"/>
-          <w:b/>
-          <w:bCs/>
-          <w:noProof/>
-          <w:sz w:val="24"/>
-          <w:szCs w:val="24"/>
-          <w:lang w:val="en-US"/>
-        </w:rPr>
-        <w:t>employeeName</w:t>
-      </w:r>
-      <w:bookmarkEnd w:id="0"/>
+          <w:lang w:val="fr-FR"/>
+        </w:rPr>
+      </w:pPr>
     </w:p>
     <w:p>
       <w:pPr>
@@ -300,21 +293,6 @@
           <w:rFonts w:ascii="Arial" w:hAnsi="Arial" w:cs="Arial"/>
           <w:b/>
           <w:bCs/>
-          <w:noProof/>
-          <w:sz w:val="24"/>
-          <w:szCs w:val="24"/>
-          <w:lang w:val="en-US"/>
-        </w:rPr>
-      </w:pPr>
-    </w:p>
-    <w:p>
-      <w:pPr>
-        <w:spacing w:line="280" w:lineRule="atLeast"/>
-        <w:jc w:val="center"/>
-        <w:rPr>
-          <w:rFonts w:ascii="Arial" w:hAnsi="Arial" w:cs="Arial"/>
-          <w:b/>
-          <w:bCs/>
           <w:sz w:val="24"/>
           <w:szCs w:val="24"/>
           <w:lang w:val="en-US"/>
@@ -445,48 +423,30 @@
         </w:rPr>
       </w:pPr>
       <w:proofErr w:type="spellStart"/>
-      <w:r>
-        <w:rPr>
-          <w:rFonts w:ascii="Arial" w:hAnsi="Arial" w:cs="Arial"/>
-          <w:b/>
-          <w:bCs/>
-          <w:sz w:val="24"/>
-          <w:szCs w:val="24"/>
-          <w:lang w:val="fr-FR"/>
-        </w:rPr>
-        <w:t>M</w:t>
-      </w:r>
-      <w:r>
-        <w:rPr>
-          <w:rFonts w:ascii="Arial" w:hAnsi="Arial" w:cs="Arial"/>
-          <w:b/>
-          <w:bCs/>
-          <w:sz w:val="24"/>
-          <w:szCs w:val="24"/>
-          <w:lang w:val="fr-FR"/>
-        </w:rPr>
-        <w:t>.</w:t>
-      </w:r>
-      <w:r>
-        <w:rPr>
-          <w:rFonts w:ascii="Arial" w:hAnsi="Arial" w:cs="Arial"/>
-          <w:b/>
-          <w:bCs/>
-          <w:sz w:val="24"/>
-          <w:szCs w:val="24"/>
-          <w:lang w:val="fr-FR"/>
-        </w:rPr>
-        <w:t>Mme</w:t>
+      <w:proofErr w:type="gramStart"/>
+      <w:r>
+        <w:rPr>
+          <w:rFonts w:ascii="Arial" w:hAnsi="Arial" w:cs="Arial"/>
+          <w:b/>
+          <w:bCs/>
+          <w:color w:val="000000"/>
+          <w:sz w:val="24"/>
+          <w:szCs w:val="24"/>
+          <w:lang w:val="fr-FR" w:eastAsia="fr-FR"/>
+        </w:rPr>
+        <w:t>civility</w:t>
       </w:r>
       <w:proofErr w:type="spellEnd"/>
-      <w:r>
-        <w:rPr>
-          <w:rFonts w:ascii="Arial" w:hAnsi="Arial" w:cs="Arial"/>
-          <w:b/>
-          <w:bCs/>
-          <w:sz w:val="24"/>
-          <w:szCs w:val="24"/>
-          <w:lang w:val="fr-FR"/>
+      <w:proofErr w:type="gramEnd"/>
+      <w:r>
+        <w:rPr>
+          <w:rFonts w:ascii="Arial" w:hAnsi="Arial" w:cs="Arial"/>
+          <w:b/>
+          <w:bCs/>
+          <w:color w:val="000000"/>
+          <w:sz w:val="24"/>
+          <w:szCs w:val="24"/>
+          <w:lang w:val="fr-FR" w:eastAsia="fr-FR"/>
         </w:rPr>
         <w:t xml:space="preserve"> </w:t>
       </w:r>
@@ -496,9 +456,10 @@
           <w:rFonts w:ascii="Arial" w:hAnsi="Arial" w:cs="Arial"/>
           <w:b/>
           <w:bCs/>
-          <w:sz w:val="24"/>
-          <w:szCs w:val="24"/>
-          <w:lang w:val="en-US"/>
+          <w:color w:val="000000"/>
+          <w:sz w:val="24"/>
+          <w:szCs w:val="24"/>
+          <w:lang w:val="fr-FR" w:eastAsia="fr-FR"/>
         </w:rPr>
         <w:t>employeeName</w:t>
       </w:r>
@@ -508,9 +469,10 @@
           <w:rFonts w:ascii="Arial" w:hAnsi="Arial" w:cs="Arial"/>
           <w:b/>
           <w:bCs/>
-          <w:sz w:val="24"/>
-          <w:szCs w:val="24"/>
-          <w:lang w:val="fr-FR"/>
+          <w:color w:val="000000"/>
+          <w:sz w:val="24"/>
+          <w:szCs w:val="24"/>
+          <w:lang w:val="fr-FR" w:eastAsia="fr-FR"/>
         </w:rPr>
         <w:t xml:space="preserve"> </w:t>
       </w:r>
@@ -717,7 +679,7 @@
           <w:szCs w:val="22"/>
           <w:lang w:val="fr-FR"/>
         </w:rPr>
-        <w:t>09/10/2023</w:t>
+        <w:t>17/10/2023</w:t>
       </w:r>
       <w:r>
         <w:rPr>
@@ -1722,6 +1684,7 @@
   <w:style w:type="character" w:default="1" w:styleId="DefaultParagraphFont">
     <w:name w:val="Default Paragraph Font"/>
     <w:uiPriority w:val="1"/>
+    <w:semiHidden/>
     <w:unhideWhenUsed/>
   </w:style>
   <w:style w:type="table" w:default="1" w:styleId="TableNormal">
@@ -1890,6 +1853,21 @@
       <w:b/>
       <w:bCs/>
       <w:lang w:val="it-IT" w:eastAsia="it-IT"/>
+    </w:rPr>
+  </w:style>
+  <w:style w:type="paragraph" w:customStyle="1" w:styleId="Default">
+    <w:name w:val="Default"/>
+    <w:rsid w:val="00E57EC0"/>
+    <w:pPr>
+      <w:autoSpaceDE w:val="0"/>
+      <w:autoSpaceDN w:val="0"/>
+      <w:adjustRightInd w:val="0"/>
+    </w:pPr>
+    <w:rPr>
+      <w:rFonts w:ascii="Arial" w:hAnsi="Arial" w:cs="Arial"/>
+      <w:color w:val="000000"/>
+      <w:sz w:val="24"/>
+      <w:szCs w:val="24"/>
     </w:rPr>
   </w:style>
 </w:styles>

</xml_diff>